<commit_message>
SPMP update (gantt chart (agile and more detailed) managing change)
</commit_message>
<xml_diff>
--- a/Documentation/COSC-412-GRP1-SPMP.docx
+++ b/Documentation/COSC-412-GRP1-SPMP.docx
@@ -4,43 +4,43 @@
   <w:body>
     <w:p>
       <w:pPr>
-        <w:pStyle w:val="Normal1"/>
-        <w:rPr>
-          <w:b/>
-          <w:b/>
-          <w:sz w:val="28"/>
-          <w:szCs w:val="28"/>
-        </w:rPr>
-      </w:pPr>
-      <w:r>
-        <w:rPr>
-          <w:b/>
-          <w:sz w:val="28"/>
-          <w:szCs w:val="28"/>
-        </w:rPr>
-      </w:r>
-    </w:p>
-    <w:p>
-      <w:pPr>
-        <w:pStyle w:val="Normal1"/>
-        <w:rPr>
-          <w:b/>
-          <w:b/>
-          <w:sz w:val="28"/>
-          <w:szCs w:val="28"/>
-        </w:rPr>
-      </w:pPr>
-      <w:r>
-        <w:rPr>
-          <w:b/>
-          <w:sz w:val="28"/>
-          <w:szCs w:val="28"/>
-        </w:rPr>
-      </w:r>
-    </w:p>
-    <w:p>
-      <w:pPr>
-        <w:pStyle w:val="Normal1"/>
+        <w:pStyle w:val="LOnormal"/>
+        <w:rPr>
+          <w:b/>
+          <w:b/>
+          <w:sz w:val="28"/>
+          <w:szCs w:val="28"/>
+        </w:rPr>
+      </w:pPr>
+      <w:r>
+        <w:rPr>
+          <w:b/>
+          <w:sz w:val="28"/>
+          <w:szCs w:val="28"/>
+        </w:rPr>
+      </w:r>
+    </w:p>
+    <w:p>
+      <w:pPr>
+        <w:pStyle w:val="LOnormal"/>
+        <w:rPr>
+          <w:b/>
+          <w:b/>
+          <w:sz w:val="28"/>
+          <w:szCs w:val="28"/>
+        </w:rPr>
+      </w:pPr>
+      <w:r>
+        <w:rPr>
+          <w:b/>
+          <w:sz w:val="28"/>
+          <w:szCs w:val="28"/>
+        </w:rPr>
+      </w:r>
+    </w:p>
+    <w:p>
+      <w:pPr>
+        <w:pStyle w:val="LOnormal"/>
         <w:rPr>
           <w:b/>
           <w:b/>
@@ -61,25 +61,25 @@
     </w:p>
     <w:p>
       <w:pPr>
-        <w:pStyle w:val="Normal1"/>
-        <w:rPr>
-          <w:b/>
-          <w:b/>
-          <w:sz w:val="28"/>
-          <w:szCs w:val="28"/>
-        </w:rPr>
-      </w:pPr>
-      <w:r>
-        <w:rPr>
-          <w:b/>
-          <w:sz w:val="28"/>
-          <w:szCs w:val="28"/>
-        </w:rPr>
-      </w:r>
-    </w:p>
-    <w:p>
-      <w:pPr>
-        <w:pStyle w:val="Normal1"/>
+        <w:pStyle w:val="LOnormal"/>
+        <w:rPr>
+          <w:b/>
+          <w:b/>
+          <w:sz w:val="28"/>
+          <w:szCs w:val="28"/>
+        </w:rPr>
+      </w:pPr>
+      <w:r>
+        <w:rPr>
+          <w:b/>
+          <w:sz w:val="28"/>
+          <w:szCs w:val="28"/>
+        </w:rPr>
+      </w:r>
+    </w:p>
+    <w:p>
+      <w:pPr>
+        <w:pStyle w:val="LOnormal"/>
         <w:rPr>
           <w:sz w:val="24"/>
           <w:szCs w:val="24"/>
@@ -95,22 +95,22 @@
     </w:p>
     <w:p>
       <w:pPr>
-        <w:pStyle w:val="Normal1"/>
-        <w:rPr>
-          <w:sz w:val="24"/>
-          <w:szCs w:val="24"/>
-        </w:rPr>
-      </w:pPr>
-      <w:r>
-        <w:rPr>
-          <w:sz w:val="24"/>
-          <w:szCs w:val="24"/>
-        </w:rPr>
-      </w:r>
-    </w:p>
-    <w:p>
-      <w:pPr>
-        <w:pStyle w:val="Normal1"/>
+        <w:pStyle w:val="LOnormal"/>
+        <w:rPr>
+          <w:sz w:val="24"/>
+          <w:szCs w:val="24"/>
+        </w:rPr>
+      </w:pPr>
+      <w:r>
+        <w:rPr>
+          <w:sz w:val="24"/>
+          <w:szCs w:val="24"/>
+        </w:rPr>
+      </w:r>
+    </w:p>
+    <w:p>
+      <w:pPr>
+        <w:pStyle w:val="LOnormal"/>
         <w:rPr>
           <w:sz w:val="24"/>
           <w:szCs w:val="24"/>
@@ -126,22 +126,22 @@
     </w:p>
     <w:p>
       <w:pPr>
-        <w:pStyle w:val="Normal1"/>
-        <w:rPr>
-          <w:sz w:val="24"/>
-          <w:szCs w:val="24"/>
-        </w:rPr>
-      </w:pPr>
-      <w:r>
-        <w:rPr>
-          <w:sz w:val="24"/>
-          <w:szCs w:val="24"/>
-        </w:rPr>
-      </w:r>
-    </w:p>
-    <w:p>
-      <w:pPr>
-        <w:pStyle w:val="Normal1"/>
+        <w:pStyle w:val="LOnormal"/>
+        <w:rPr>
+          <w:sz w:val="24"/>
+          <w:szCs w:val="24"/>
+        </w:rPr>
+      </w:pPr>
+      <w:r>
+        <w:rPr>
+          <w:sz w:val="24"/>
+          <w:szCs w:val="24"/>
+        </w:rPr>
+      </w:r>
+    </w:p>
+    <w:p>
+      <w:pPr>
+        <w:pStyle w:val="LOnormal"/>
         <w:rPr>
           <w:sz w:val="24"/>
           <w:szCs w:val="24"/>
@@ -157,52 +157,52 @@
     </w:p>
     <w:p>
       <w:pPr>
-        <w:pStyle w:val="Normal1"/>
-        <w:rPr>
-          <w:sz w:val="24"/>
-          <w:szCs w:val="24"/>
-        </w:rPr>
-      </w:pPr>
-      <w:r>
-        <w:rPr>
-          <w:sz w:val="24"/>
-          <w:szCs w:val="24"/>
-        </w:rPr>
-      </w:r>
-    </w:p>
-    <w:p>
-      <w:pPr>
-        <w:pStyle w:val="Normal1"/>
-        <w:rPr>
-          <w:sz w:val="24"/>
-          <w:szCs w:val="24"/>
-        </w:rPr>
-      </w:pPr>
-      <w:r>
-        <w:rPr>
-          <w:sz w:val="24"/>
-          <w:szCs w:val="24"/>
-        </w:rPr>
-      </w:r>
-    </w:p>
-    <w:p>
-      <w:pPr>
-        <w:pStyle w:val="Normal1"/>
-        <w:rPr>
-          <w:sz w:val="24"/>
-          <w:szCs w:val="24"/>
-        </w:rPr>
-      </w:pPr>
-      <w:r>
-        <w:rPr>
-          <w:sz w:val="24"/>
-          <w:szCs w:val="24"/>
-        </w:rPr>
-      </w:r>
-    </w:p>
-    <w:p>
-      <w:pPr>
-        <w:pStyle w:val="Normal1"/>
+        <w:pStyle w:val="LOnormal"/>
+        <w:rPr>
+          <w:sz w:val="24"/>
+          <w:szCs w:val="24"/>
+        </w:rPr>
+      </w:pPr>
+      <w:r>
+        <w:rPr>
+          <w:sz w:val="24"/>
+          <w:szCs w:val="24"/>
+        </w:rPr>
+      </w:r>
+    </w:p>
+    <w:p>
+      <w:pPr>
+        <w:pStyle w:val="LOnormal"/>
+        <w:rPr>
+          <w:sz w:val="24"/>
+          <w:szCs w:val="24"/>
+        </w:rPr>
+      </w:pPr>
+      <w:r>
+        <w:rPr>
+          <w:sz w:val="24"/>
+          <w:szCs w:val="24"/>
+        </w:rPr>
+      </w:r>
+    </w:p>
+    <w:p>
+      <w:pPr>
+        <w:pStyle w:val="LOnormal"/>
+        <w:rPr>
+          <w:sz w:val="24"/>
+          <w:szCs w:val="24"/>
+        </w:rPr>
+      </w:pPr>
+      <w:r>
+        <w:rPr>
+          <w:sz w:val="24"/>
+          <w:szCs w:val="24"/>
+        </w:rPr>
+      </w:r>
+    </w:p>
+    <w:p>
+      <w:pPr>
+        <w:pStyle w:val="LOnormal"/>
         <w:rPr>
           <w:b/>
           <w:b/>
@@ -223,25 +223,25 @@
     </w:p>
     <w:p>
       <w:pPr>
-        <w:pStyle w:val="Normal1"/>
-        <w:rPr>
-          <w:b/>
-          <w:b/>
-          <w:sz w:val="28"/>
-          <w:szCs w:val="28"/>
-        </w:rPr>
-      </w:pPr>
-      <w:r>
-        <w:rPr>
-          <w:b/>
-          <w:sz w:val="28"/>
-          <w:szCs w:val="28"/>
-        </w:rPr>
-      </w:r>
-    </w:p>
-    <w:p>
-      <w:pPr>
-        <w:pStyle w:val="Normal1"/>
+        <w:pStyle w:val="LOnormal"/>
+        <w:rPr>
+          <w:b/>
+          <w:b/>
+          <w:sz w:val="28"/>
+          <w:szCs w:val="28"/>
+        </w:rPr>
+      </w:pPr>
+      <w:r>
+        <w:rPr>
+          <w:b/>
+          <w:sz w:val="28"/>
+          <w:szCs w:val="28"/>
+        </w:rPr>
+      </w:r>
+    </w:p>
+    <w:p>
+      <w:pPr>
+        <w:pStyle w:val="LOnormal"/>
         <w:rPr>
           <w:sz w:val="24"/>
           <w:szCs w:val="24"/>
@@ -257,22 +257,22 @@
     </w:p>
     <w:p>
       <w:pPr>
-        <w:pStyle w:val="Normal1"/>
-        <w:rPr>
-          <w:sz w:val="24"/>
-          <w:szCs w:val="24"/>
-        </w:rPr>
-      </w:pPr>
-      <w:r>
-        <w:rPr>
-          <w:sz w:val="24"/>
-          <w:szCs w:val="24"/>
-        </w:rPr>
-      </w:r>
-    </w:p>
-    <w:p>
-      <w:pPr>
-        <w:pStyle w:val="Normal1"/>
+        <w:pStyle w:val="LOnormal"/>
+        <w:rPr>
+          <w:sz w:val="24"/>
+          <w:szCs w:val="24"/>
+        </w:rPr>
+      </w:pPr>
+      <w:r>
+        <w:rPr>
+          <w:sz w:val="24"/>
+          <w:szCs w:val="24"/>
+        </w:rPr>
+      </w:r>
+    </w:p>
+    <w:p>
+      <w:pPr>
+        <w:pStyle w:val="LOnormal"/>
         <w:rPr>
           <w:b/>
           <w:b/>
@@ -293,25 +293,25 @@
     </w:p>
     <w:p>
       <w:pPr>
-        <w:pStyle w:val="Normal1"/>
-        <w:rPr>
-          <w:b/>
-          <w:b/>
-          <w:sz w:val="28"/>
-          <w:szCs w:val="28"/>
-        </w:rPr>
-      </w:pPr>
-      <w:r>
-        <w:rPr>
-          <w:b/>
-          <w:sz w:val="28"/>
-          <w:szCs w:val="28"/>
-        </w:rPr>
-      </w:r>
-    </w:p>
-    <w:p>
-      <w:pPr>
-        <w:pStyle w:val="Normal1"/>
+        <w:pStyle w:val="LOnormal"/>
+        <w:rPr>
+          <w:b/>
+          <w:b/>
+          <w:sz w:val="28"/>
+          <w:szCs w:val="28"/>
+        </w:rPr>
+      </w:pPr>
+      <w:r>
+        <w:rPr>
+          <w:b/>
+          <w:sz w:val="28"/>
+          <w:szCs w:val="28"/>
+        </w:rPr>
+      </w:r>
+    </w:p>
+    <w:p>
+      <w:pPr>
+        <w:pStyle w:val="LOnormal"/>
         <w:numPr>
           <w:ilvl w:val="0"/>
           <w:numId w:val="6"/>
@@ -332,7 +332,7 @@
     </w:p>
     <w:p>
       <w:pPr>
-        <w:pStyle w:val="Normal1"/>
+        <w:pStyle w:val="LOnormal"/>
         <w:numPr>
           <w:ilvl w:val="0"/>
           <w:numId w:val="6"/>
@@ -354,7 +354,7 @@
     </w:p>
     <w:p>
       <w:pPr>
-        <w:pStyle w:val="Normal1"/>
+        <w:pStyle w:val="LOnormal"/>
         <w:numPr>
           <w:ilvl w:val="0"/>
           <w:numId w:val="6"/>
@@ -376,7 +376,7 @@
     </w:p>
     <w:p>
       <w:pPr>
-        <w:pStyle w:val="Normal1"/>
+        <w:pStyle w:val="LOnormal"/>
         <w:numPr>
           <w:ilvl w:val="0"/>
           <w:numId w:val="6"/>
@@ -398,7 +398,7 @@
     </w:p>
     <w:p>
       <w:pPr>
-        <w:pStyle w:val="Normal1"/>
+        <w:pStyle w:val="LOnormal"/>
         <w:numPr>
           <w:ilvl w:val="0"/>
           <w:numId w:val="6"/>
@@ -420,7 +420,7 @@
     </w:p>
     <w:p>
       <w:pPr>
-        <w:pStyle w:val="Normal1"/>
+        <w:pStyle w:val="LOnormal"/>
         <w:numPr>
           <w:ilvl w:val="1"/>
           <w:numId w:val="6"/>
@@ -442,7 +442,7 @@
     </w:p>
     <w:p>
       <w:pPr>
-        <w:pStyle w:val="Normal1"/>
+        <w:pStyle w:val="LOnormal"/>
         <w:numPr>
           <w:ilvl w:val="1"/>
           <w:numId w:val="6"/>
@@ -464,7 +464,7 @@
     </w:p>
     <w:p>
       <w:pPr>
-        <w:pStyle w:val="Normal1"/>
+        <w:pStyle w:val="LOnormal"/>
         <w:numPr>
           <w:ilvl w:val="1"/>
           <w:numId w:val="6"/>
@@ -486,25 +486,25 @@
     </w:p>
     <w:p>
       <w:pPr>
-        <w:pStyle w:val="Normal1"/>
-        <w:rPr>
-          <w:b/>
-          <w:b/>
-          <w:sz w:val="28"/>
-          <w:szCs w:val="28"/>
-        </w:rPr>
-      </w:pPr>
-      <w:r>
-        <w:rPr>
-          <w:b/>
-          <w:sz w:val="28"/>
-          <w:szCs w:val="28"/>
-        </w:rPr>
-      </w:r>
-    </w:p>
-    <w:p>
-      <w:pPr>
-        <w:pStyle w:val="Normal1"/>
+        <w:pStyle w:val="LOnormal"/>
+        <w:rPr>
+          <w:b/>
+          <w:b/>
+          <w:sz w:val="28"/>
+          <w:szCs w:val="28"/>
+        </w:rPr>
+      </w:pPr>
+      <w:r>
+        <w:rPr>
+          <w:b/>
+          <w:sz w:val="28"/>
+          <w:szCs w:val="28"/>
+        </w:rPr>
+      </w:r>
+    </w:p>
+    <w:p>
+      <w:pPr>
+        <w:pStyle w:val="LOnormal"/>
         <w:rPr>
           <w:b/>
           <w:b/>
@@ -525,25 +525,25 @@
     </w:p>
     <w:p>
       <w:pPr>
-        <w:pStyle w:val="Normal1"/>
-        <w:rPr>
-          <w:b/>
-          <w:b/>
-          <w:sz w:val="28"/>
-          <w:szCs w:val="28"/>
-        </w:rPr>
-      </w:pPr>
-      <w:r>
-        <w:rPr>
-          <w:b/>
-          <w:sz w:val="28"/>
-          <w:szCs w:val="28"/>
-        </w:rPr>
-      </w:r>
-    </w:p>
-    <w:p>
-      <w:pPr>
-        <w:pStyle w:val="Normal1"/>
+        <w:pStyle w:val="LOnormal"/>
+        <w:rPr>
+          <w:b/>
+          <w:b/>
+          <w:sz w:val="28"/>
+          <w:szCs w:val="28"/>
+        </w:rPr>
+      </w:pPr>
+      <w:r>
+        <w:rPr>
+          <w:b/>
+          <w:sz w:val="28"/>
+          <w:szCs w:val="28"/>
+        </w:rPr>
+      </w:r>
+    </w:p>
+    <w:p>
+      <w:pPr>
+        <w:pStyle w:val="LOnormal"/>
         <w:rPr>
           <w:sz w:val="24"/>
           <w:szCs w:val="24"/>
@@ -559,25 +559,25 @@
     </w:p>
     <w:p>
       <w:pPr>
-        <w:pStyle w:val="Normal1"/>
-        <w:rPr>
-          <w:b/>
-          <w:b/>
-          <w:sz w:val="28"/>
-          <w:szCs w:val="28"/>
-        </w:rPr>
-      </w:pPr>
-      <w:r>
-        <w:rPr>
-          <w:b/>
-          <w:sz w:val="28"/>
-          <w:szCs w:val="28"/>
-        </w:rPr>
-      </w:r>
-    </w:p>
-    <w:p>
-      <w:pPr>
-        <w:pStyle w:val="Normal1"/>
+        <w:pStyle w:val="LOnormal"/>
+        <w:rPr>
+          <w:b/>
+          <w:b/>
+          <w:sz w:val="28"/>
+          <w:szCs w:val="28"/>
+        </w:rPr>
+      </w:pPr>
+      <w:r>
+        <w:rPr>
+          <w:b/>
+          <w:sz w:val="28"/>
+          <w:szCs w:val="28"/>
+        </w:rPr>
+      </w:r>
+    </w:p>
+    <w:p>
+      <w:pPr>
+        <w:pStyle w:val="LOnormal"/>
         <w:rPr>
           <w:b/>
           <w:b/>
@@ -598,7 +598,7 @@
     </w:p>
     <w:p>
       <w:pPr>
-        <w:pStyle w:val="Normal1"/>
+        <w:pStyle w:val="LOnormal"/>
         <w:rPr>
           <w:sz w:val="24"/>
           <w:szCs w:val="24"/>
@@ -625,22 +625,22 @@
     </w:p>
     <w:p>
       <w:pPr>
-        <w:pStyle w:val="Normal1"/>
-        <w:rPr>
-          <w:sz w:val="28"/>
-          <w:szCs w:val="28"/>
-        </w:rPr>
-      </w:pPr>
-      <w:r>
-        <w:rPr>
-          <w:sz w:val="28"/>
-          <w:szCs w:val="28"/>
-        </w:rPr>
-      </w:r>
-    </w:p>
-    <w:p>
-      <w:pPr>
-        <w:pStyle w:val="Normal1"/>
+        <w:pStyle w:val="LOnormal"/>
+        <w:rPr>
+          <w:sz w:val="28"/>
+          <w:szCs w:val="28"/>
+        </w:rPr>
+      </w:pPr>
+      <w:r>
+        <w:rPr>
+          <w:sz w:val="28"/>
+          <w:szCs w:val="28"/>
+        </w:rPr>
+      </w:r>
+    </w:p>
+    <w:p>
+      <w:pPr>
+        <w:pStyle w:val="LOnormal"/>
         <w:rPr>
           <w:b/>
           <w:b/>
@@ -661,7 +661,7 @@
     </w:p>
     <w:p>
       <w:pPr>
-        <w:pStyle w:val="Normal1"/>
+        <w:pStyle w:val="LOnormal"/>
         <w:numPr>
           <w:ilvl w:val="0"/>
           <w:numId w:val="2"/>
@@ -682,7 +682,7 @@
     </w:p>
     <w:p>
       <w:pPr>
-        <w:pStyle w:val="Normal1"/>
+        <w:pStyle w:val="LOnormal"/>
         <w:numPr>
           <w:ilvl w:val="0"/>
           <w:numId w:val="2"/>
@@ -704,7 +704,7 @@
     </w:p>
     <w:p>
       <w:pPr>
-        <w:pStyle w:val="Normal1"/>
+        <w:pStyle w:val="LOnormal"/>
         <w:numPr>
           <w:ilvl w:val="0"/>
           <w:numId w:val="2"/>
@@ -726,7 +726,7 @@
     </w:p>
     <w:p>
       <w:pPr>
-        <w:pStyle w:val="Normal1"/>
+        <w:pStyle w:val="LOnormal"/>
         <w:numPr>
           <w:ilvl w:val="0"/>
           <w:numId w:val="2"/>
@@ -748,7 +748,7 @@
     </w:p>
     <w:p>
       <w:pPr>
-        <w:pStyle w:val="Normal1"/>
+        <w:pStyle w:val="LOnormal"/>
         <w:numPr>
           <w:ilvl w:val="0"/>
           <w:numId w:val="2"/>
@@ -770,25 +770,25 @@
     </w:p>
     <w:p>
       <w:pPr>
-        <w:pStyle w:val="Normal1"/>
-        <w:rPr>
-          <w:b/>
-          <w:b/>
-          <w:sz w:val="28"/>
-          <w:szCs w:val="28"/>
-        </w:rPr>
-      </w:pPr>
-      <w:r>
-        <w:rPr>
-          <w:b/>
-          <w:sz w:val="28"/>
-          <w:szCs w:val="28"/>
-        </w:rPr>
-      </w:r>
-    </w:p>
-    <w:p>
-      <w:pPr>
-        <w:pStyle w:val="Normal1"/>
+        <w:pStyle w:val="LOnormal"/>
+        <w:rPr>
+          <w:b/>
+          <w:b/>
+          <w:sz w:val="28"/>
+          <w:szCs w:val="28"/>
+        </w:rPr>
+      </w:pPr>
+      <w:r>
+        <w:rPr>
+          <w:b/>
+          <w:sz w:val="28"/>
+          <w:szCs w:val="28"/>
+        </w:rPr>
+      </w:r>
+    </w:p>
+    <w:p>
+      <w:pPr>
+        <w:pStyle w:val="LOnormal"/>
         <w:rPr>
           <w:b/>
           <w:b/>
@@ -809,25 +809,25 @@
     </w:p>
     <w:p>
       <w:pPr>
-        <w:pStyle w:val="Normal1"/>
-        <w:rPr>
-          <w:b/>
-          <w:b/>
-          <w:sz w:val="28"/>
-          <w:szCs w:val="28"/>
-        </w:rPr>
-      </w:pPr>
-      <w:r>
-        <w:rPr>
-          <w:b/>
-          <w:sz w:val="28"/>
-          <w:szCs w:val="28"/>
-        </w:rPr>
-      </w:r>
-    </w:p>
-    <w:p>
-      <w:pPr>
-        <w:pStyle w:val="Normal1"/>
+        <w:pStyle w:val="LOnormal"/>
+        <w:rPr>
+          <w:b/>
+          <w:b/>
+          <w:sz w:val="28"/>
+          <w:szCs w:val="28"/>
+        </w:rPr>
+      </w:pPr>
+      <w:r>
+        <w:rPr>
+          <w:b/>
+          <w:sz w:val="28"/>
+          <w:szCs w:val="28"/>
+        </w:rPr>
+      </w:r>
+    </w:p>
+    <w:p>
+      <w:pPr>
+        <w:pStyle w:val="LOnormal"/>
         <w:rPr>
           <w:b/>
           <w:b/>
@@ -848,25 +848,25 @@
     </w:p>
     <w:p>
       <w:pPr>
-        <w:pStyle w:val="Normal1"/>
-        <w:rPr>
-          <w:b/>
-          <w:b/>
-          <w:sz w:val="28"/>
-          <w:szCs w:val="28"/>
-        </w:rPr>
-      </w:pPr>
-      <w:r>
-        <w:rPr>
-          <w:b/>
-          <w:sz w:val="28"/>
-          <w:szCs w:val="28"/>
-        </w:rPr>
-      </w:r>
-    </w:p>
-    <w:p>
-      <w:pPr>
-        <w:pStyle w:val="Normal1"/>
+        <w:pStyle w:val="LOnormal"/>
+        <w:rPr>
+          <w:b/>
+          <w:b/>
+          <w:sz w:val="28"/>
+          <w:szCs w:val="28"/>
+        </w:rPr>
+      </w:pPr>
+      <w:r>
+        <w:rPr>
+          <w:b/>
+          <w:sz w:val="28"/>
+          <w:szCs w:val="28"/>
+        </w:rPr>
+      </w:r>
+    </w:p>
+    <w:p>
+      <w:pPr>
+        <w:pStyle w:val="LOnormal"/>
         <w:rPr>
           <w:sz w:val="24"/>
           <w:szCs w:val="24"/>
@@ -882,25 +882,25 @@
     </w:p>
     <w:p>
       <w:pPr>
-        <w:pStyle w:val="Normal1"/>
-        <w:rPr>
-          <w:b/>
-          <w:b/>
-          <w:sz w:val="28"/>
-          <w:szCs w:val="28"/>
-        </w:rPr>
-      </w:pPr>
-      <w:r>
-        <w:rPr>
-          <w:b/>
-          <w:sz w:val="28"/>
-          <w:szCs w:val="28"/>
-        </w:rPr>
-      </w:r>
-    </w:p>
-    <w:p>
-      <w:pPr>
-        <w:pStyle w:val="Normal1"/>
+        <w:pStyle w:val="LOnormal"/>
+        <w:rPr>
+          <w:b/>
+          <w:b/>
+          <w:sz w:val="28"/>
+          <w:szCs w:val="28"/>
+        </w:rPr>
+      </w:pPr>
+      <w:r>
+        <w:rPr>
+          <w:b/>
+          <w:sz w:val="28"/>
+          <w:szCs w:val="28"/>
+        </w:rPr>
+      </w:r>
+    </w:p>
+    <w:p>
+      <w:pPr>
+        <w:pStyle w:val="LOnormal"/>
         <w:rPr>
           <w:b/>
           <w:b/>
@@ -921,25 +921,25 @@
     </w:p>
     <w:p>
       <w:pPr>
-        <w:pStyle w:val="Normal1"/>
-        <w:rPr>
-          <w:b/>
-          <w:b/>
-          <w:sz w:val="28"/>
-          <w:szCs w:val="28"/>
-        </w:rPr>
-      </w:pPr>
-      <w:r>
-        <w:rPr>
-          <w:b/>
-          <w:sz w:val="28"/>
-          <w:szCs w:val="28"/>
-        </w:rPr>
-      </w:r>
-    </w:p>
-    <w:p>
-      <w:pPr>
-        <w:pStyle w:val="Normal1"/>
+        <w:pStyle w:val="LOnormal"/>
+        <w:rPr>
+          <w:b/>
+          <w:b/>
+          <w:sz w:val="28"/>
+          <w:szCs w:val="28"/>
+        </w:rPr>
+      </w:pPr>
+      <w:r>
+        <w:rPr>
+          <w:b/>
+          <w:sz w:val="28"/>
+          <w:szCs w:val="28"/>
+        </w:rPr>
+      </w:r>
+    </w:p>
+    <w:p>
+      <w:pPr>
+        <w:pStyle w:val="LOnormal"/>
         <w:rPr>
           <w:b/>
           <w:b/>
@@ -960,7 +960,7 @@
     </w:p>
     <w:p>
       <w:pPr>
-        <w:pStyle w:val="Normal1"/>
+        <w:pStyle w:val="LOnormal"/>
         <w:rPr>
           <w:b/>
           <w:b/>
@@ -1010,7 +1010,7 @@
           </w:tcPr>
           <w:p>
             <w:pPr>
-              <w:pStyle w:val="Normal1"/>
+              <w:pStyle w:val="LOnormal"/>
               <w:jc w:val="center"/>
               <w:rPr>
                 <w:rFonts w:ascii="Times New Roman" w:hAnsi="Times New Roman" w:eastAsia="Times New Roman" w:cs="Times New Roman"/>
@@ -1042,7 +1042,7 @@
           </w:tcPr>
           <w:p>
             <w:pPr>
-              <w:pStyle w:val="Normal1"/>
+              <w:pStyle w:val="LOnormal"/>
               <w:jc w:val="center"/>
               <w:rPr>
                 <w:rFonts w:ascii="Times New Roman" w:hAnsi="Times New Roman" w:eastAsia="Times New Roman" w:cs="Times New Roman"/>
@@ -1079,7 +1079,7 @@
           </w:tcPr>
           <w:p>
             <w:pPr>
-              <w:pStyle w:val="Normal1"/>
+              <w:pStyle w:val="LOnormal"/>
               <w:rPr>
                 <w:rFonts w:ascii="Times New Roman" w:hAnsi="Times New Roman" w:eastAsia="Times New Roman" w:cs="Times New Roman"/>
                 <w:b/>
@@ -1109,7 +1109,7 @@
           </w:tcPr>
           <w:p>
             <w:pPr>
-              <w:pStyle w:val="Normal1"/>
+              <w:pStyle w:val="LOnormal"/>
               <w:rPr>
                 <w:rFonts w:ascii="Times New Roman" w:hAnsi="Times New Roman" w:eastAsia="Times New Roman" w:cs="Times New Roman"/>
                 <w:b/>
@@ -1145,7 +1145,7 @@
           </w:tcPr>
           <w:p>
             <w:pPr>
-              <w:pStyle w:val="Normal1"/>
+              <w:pStyle w:val="LOnormal"/>
               <w:rPr>
                 <w:rFonts w:ascii="Times New Roman" w:hAnsi="Times New Roman" w:eastAsia="Times New Roman" w:cs="Times New Roman"/>
                 <w:b/>
@@ -1175,7 +1175,7 @@
           </w:tcPr>
           <w:p>
             <w:pPr>
-              <w:pStyle w:val="Normal1"/>
+              <w:pStyle w:val="LOnormal"/>
               <w:rPr>
                 <w:rFonts w:ascii="Times New Roman" w:hAnsi="Times New Roman" w:eastAsia="Times New Roman" w:cs="Times New Roman"/>
                 <w:b/>
@@ -1211,7 +1211,7 @@
           </w:tcPr>
           <w:p>
             <w:pPr>
-              <w:pStyle w:val="Normal1"/>
+              <w:pStyle w:val="LOnormal"/>
               <w:rPr>
                 <w:rFonts w:ascii="Times New Roman" w:hAnsi="Times New Roman" w:eastAsia="Times New Roman" w:cs="Times New Roman"/>
                 <w:b/>
@@ -1241,7 +1241,7 @@
           </w:tcPr>
           <w:p>
             <w:pPr>
-              <w:pStyle w:val="Normal1"/>
+              <w:pStyle w:val="LOnormal"/>
               <w:rPr>
                 <w:rFonts w:ascii="Times New Roman" w:hAnsi="Times New Roman" w:eastAsia="Times New Roman" w:cs="Times New Roman"/>
                 <w:b/>
@@ -1262,158 +1262,28 @@
           </w:p>
         </w:tc>
       </w:tr>
-      <w:tr>
-        <w:trPr>
-          <w:trHeight w:val="485" w:hRule="atLeast"/>
-        </w:trPr>
-        <w:tc>
-          <w:tcPr>
-            <w:tcW w:w="3014" w:type="dxa"/>
-            <w:tcBorders>
-              <w:left w:val="single" w:sz="8" w:space="0" w:color="000000"/>
-              <w:bottom w:val="single" w:sz="8" w:space="0" w:color="000000"/>
-              <w:right w:val="single" w:sz="8" w:space="0" w:color="000000"/>
-            </w:tcBorders>
-          </w:tcPr>
-          <w:p>
-            <w:pPr>
-              <w:pStyle w:val="Normal1"/>
-              <w:rPr>
-                <w:rFonts w:ascii="Times New Roman" w:hAnsi="Times New Roman" w:eastAsia="Times New Roman" w:cs="Times New Roman"/>
-                <w:b/>
-                <w:b/>
-                <w:sz w:val="24"/>
-                <w:szCs w:val="24"/>
-              </w:rPr>
-            </w:pPr>
-            <w:r>
-              <w:rPr>
-                <w:rFonts w:eastAsia="Times New Roman" w:cs="Times New Roman" w:ascii="Times New Roman" w:hAnsi="Times New Roman"/>
-                <w:b/>
-                <w:sz w:val="24"/>
-                <w:szCs w:val="24"/>
-              </w:rPr>
-              <w:t>Andrew Flemming</w:t>
-            </w:r>
-          </w:p>
-        </w:tc>
-        <w:tc>
-          <w:tcPr>
-            <w:tcW w:w="3690" w:type="dxa"/>
-            <w:tcBorders>
-              <w:bottom w:val="single" w:sz="8" w:space="0" w:color="000000"/>
-              <w:right w:val="single" w:sz="8" w:space="0" w:color="000000"/>
-            </w:tcBorders>
-          </w:tcPr>
-          <w:p>
-            <w:pPr>
-              <w:pStyle w:val="Normal1"/>
-              <w:rPr>
-                <w:rFonts w:ascii="Times New Roman" w:hAnsi="Times New Roman" w:eastAsia="Times New Roman" w:cs="Times New Roman"/>
-                <w:b/>
-                <w:b/>
-                <w:sz w:val="24"/>
-                <w:szCs w:val="24"/>
-              </w:rPr>
-            </w:pPr>
-            <w:r>
-              <w:rPr>
-                <w:rFonts w:eastAsia="Times New Roman" w:cs="Times New Roman" w:ascii="Times New Roman" w:hAnsi="Times New Roman"/>
-                <w:b/>
-                <w:sz w:val="24"/>
-                <w:szCs w:val="24"/>
-              </w:rPr>
-            </w:r>
-          </w:p>
-        </w:tc>
-      </w:tr>
-      <w:tr>
-        <w:trPr>
-          <w:trHeight w:val="485" w:hRule="atLeast"/>
-        </w:trPr>
-        <w:tc>
-          <w:tcPr>
-            <w:tcW w:w="3014" w:type="dxa"/>
-            <w:tcBorders>
-              <w:left w:val="single" w:sz="8" w:space="0" w:color="000000"/>
-              <w:bottom w:val="single" w:sz="8" w:space="0" w:color="000000"/>
-              <w:right w:val="single" w:sz="8" w:space="0" w:color="000000"/>
-            </w:tcBorders>
-          </w:tcPr>
-          <w:p>
-            <w:pPr>
-              <w:pStyle w:val="Normal1"/>
-              <w:rPr>
-                <w:rFonts w:ascii="Times New Roman" w:hAnsi="Times New Roman" w:eastAsia="Times New Roman" w:cs="Times New Roman"/>
-                <w:b/>
-                <w:b/>
-                <w:sz w:val="24"/>
-                <w:szCs w:val="24"/>
-              </w:rPr>
-            </w:pPr>
-            <w:r>
-              <w:rPr>
-                <w:rFonts w:eastAsia="Times New Roman" w:cs="Times New Roman" w:ascii="Times New Roman" w:hAnsi="Times New Roman"/>
-                <w:b/>
-                <w:sz w:val="24"/>
-                <w:szCs w:val="24"/>
-              </w:rPr>
-              <w:t>James Garrison</w:t>
-            </w:r>
-          </w:p>
-        </w:tc>
-        <w:tc>
-          <w:tcPr>
-            <w:tcW w:w="3690" w:type="dxa"/>
-            <w:tcBorders>
-              <w:bottom w:val="single" w:sz="8" w:space="0" w:color="000000"/>
-              <w:right w:val="single" w:sz="8" w:space="0" w:color="000000"/>
-            </w:tcBorders>
-          </w:tcPr>
-          <w:p>
-            <w:pPr>
-              <w:pStyle w:val="Normal1"/>
-              <w:rPr>
-                <w:rFonts w:ascii="Times New Roman" w:hAnsi="Times New Roman" w:eastAsia="Times New Roman" w:cs="Times New Roman"/>
-                <w:b/>
-                <w:b/>
-                <w:sz w:val="24"/>
-                <w:szCs w:val="24"/>
-              </w:rPr>
-            </w:pPr>
-            <w:r>
-              <w:rPr>
-                <w:rFonts w:eastAsia="Times New Roman" w:cs="Times New Roman" w:ascii="Times New Roman" w:hAnsi="Times New Roman"/>
-                <w:b/>
-                <w:sz w:val="24"/>
-                <w:szCs w:val="24"/>
-              </w:rPr>
-            </w:r>
-          </w:p>
-        </w:tc>
-      </w:tr>
     </w:tbl>
     <w:p>
       <w:pPr>
-        <w:pStyle w:val="Normal1"/>
-        <w:rPr>
-          <w:b/>
-          <w:b/>
-          <w:sz w:val="28"/>
-          <w:szCs w:val="28"/>
-        </w:rPr>
-      </w:pPr>
-      <w:r>
-        <w:rPr>
-          <w:b/>
-          <w:sz w:val="28"/>
-          <w:szCs w:val="28"/>
-        </w:rPr>
-      </w:r>
-    </w:p>
-    <w:p>
-      <w:pPr>
-        <w:pStyle w:val="Normal1"/>
+        <w:pStyle w:val="LOnormal"/>
+        <w:rPr>
+          <w:b/>
+          <w:b/>
+          <w:sz w:val="28"/>
+          <w:szCs w:val="28"/>
+        </w:rPr>
+      </w:pPr>
+      <w:r>
+        <w:rPr>
+          <w:b/>
+          <w:sz w:val="28"/>
+          <w:szCs w:val="28"/>
+        </w:rPr>
+      </w:r>
+    </w:p>
+    <w:p>
+      <w:pPr>
+        <w:pStyle w:val="LOnormal"/>
         <w:rPr>
           <w:b/>
           <w:b/>
@@ -1434,25 +1304,25 @@
     </w:p>
     <w:p>
       <w:pPr>
-        <w:pStyle w:val="Normal1"/>
-        <w:rPr>
-          <w:b/>
-          <w:b/>
-          <w:sz w:val="28"/>
-          <w:szCs w:val="28"/>
-        </w:rPr>
-      </w:pPr>
-      <w:r>
-        <w:rPr>
-          <w:b/>
-          <w:sz w:val="28"/>
-          <w:szCs w:val="28"/>
-        </w:rPr>
-      </w:r>
-    </w:p>
-    <w:p>
-      <w:pPr>
-        <w:pStyle w:val="Normal1"/>
+        <w:pStyle w:val="LOnormal"/>
+        <w:rPr>
+          <w:b/>
+          <w:b/>
+          <w:sz w:val="28"/>
+          <w:szCs w:val="28"/>
+        </w:rPr>
+      </w:pPr>
+      <w:r>
+        <w:rPr>
+          <w:b/>
+          <w:sz w:val="28"/>
+          <w:szCs w:val="28"/>
+        </w:rPr>
+      </w:r>
+    </w:p>
+    <w:p>
+      <w:pPr>
+        <w:pStyle w:val="LOnormal"/>
         <w:numPr>
           <w:ilvl w:val="0"/>
           <w:numId w:val="7"/>
@@ -1473,7 +1343,7 @@
     </w:p>
     <w:p>
       <w:pPr>
-        <w:pStyle w:val="Normal1"/>
+        <w:pStyle w:val="LOnormal"/>
         <w:numPr>
           <w:ilvl w:val="1"/>
           <w:numId w:val="7"/>
@@ -1495,7 +1365,7 @@
     </w:p>
     <w:p>
       <w:pPr>
-        <w:pStyle w:val="Normal1"/>
+        <w:pStyle w:val="LOnormal"/>
         <w:numPr>
           <w:ilvl w:val="2"/>
           <w:numId w:val="7"/>
@@ -1517,7 +1387,7 @@
     </w:p>
     <w:p>
       <w:pPr>
-        <w:pStyle w:val="Normal1"/>
+        <w:pStyle w:val="LOnormal"/>
         <w:numPr>
           <w:ilvl w:val="2"/>
           <w:numId w:val="7"/>
@@ -1539,7 +1409,7 @@
     </w:p>
     <w:p>
       <w:pPr>
-        <w:pStyle w:val="Normal1"/>
+        <w:pStyle w:val="LOnormal"/>
         <w:numPr>
           <w:ilvl w:val="2"/>
           <w:numId w:val="7"/>
@@ -1561,7 +1431,7 @@
     </w:p>
     <w:p>
       <w:pPr>
-        <w:pStyle w:val="Normal1"/>
+        <w:pStyle w:val="LOnormal"/>
         <w:numPr>
           <w:ilvl w:val="1"/>
           <w:numId w:val="7"/>
@@ -1583,7 +1453,7 @@
     </w:p>
     <w:p>
       <w:pPr>
-        <w:pStyle w:val="Normal1"/>
+        <w:pStyle w:val="LOnormal"/>
         <w:numPr>
           <w:ilvl w:val="1"/>
           <w:numId w:val="7"/>
@@ -1605,7 +1475,7 @@
     </w:p>
     <w:p>
       <w:pPr>
-        <w:pStyle w:val="Normal1"/>
+        <w:pStyle w:val="LOnormal"/>
         <w:numPr>
           <w:ilvl w:val="2"/>
           <w:numId w:val="7"/>
@@ -1627,7 +1497,7 @@
     </w:p>
     <w:p>
       <w:pPr>
-        <w:pStyle w:val="Normal1"/>
+        <w:pStyle w:val="LOnormal"/>
         <w:numPr>
           <w:ilvl w:val="2"/>
           <w:numId w:val="7"/>
@@ -1649,7 +1519,7 @@
     </w:p>
     <w:p>
       <w:pPr>
-        <w:pStyle w:val="Normal1"/>
+        <w:pStyle w:val="LOnormal"/>
         <w:numPr>
           <w:ilvl w:val="2"/>
           <w:numId w:val="7"/>
@@ -1671,7 +1541,7 @@
     </w:p>
     <w:p>
       <w:pPr>
-        <w:pStyle w:val="Normal1"/>
+        <w:pStyle w:val="LOnormal"/>
         <w:numPr>
           <w:ilvl w:val="0"/>
           <w:numId w:val="7"/>
@@ -1692,7 +1562,7 @@
     </w:p>
     <w:p>
       <w:pPr>
-        <w:pStyle w:val="Normal1"/>
+        <w:pStyle w:val="LOnormal"/>
         <w:numPr>
           <w:ilvl w:val="1"/>
           <w:numId w:val="7"/>
@@ -1714,7 +1584,7 @@
     </w:p>
     <w:p>
       <w:pPr>
-        <w:pStyle w:val="Normal1"/>
+        <w:pStyle w:val="LOnormal"/>
         <w:numPr>
           <w:ilvl w:val="1"/>
           <w:numId w:val="7"/>
@@ -1736,7 +1606,7 @@
     </w:p>
     <w:p>
       <w:pPr>
-        <w:pStyle w:val="Normal1"/>
+        <w:pStyle w:val="LOnormal"/>
         <w:numPr>
           <w:ilvl w:val="1"/>
           <w:numId w:val="7"/>
@@ -1758,7 +1628,7 @@
     </w:p>
     <w:p>
       <w:pPr>
-        <w:pStyle w:val="Normal1"/>
+        <w:pStyle w:val="LOnormal"/>
         <w:numPr>
           <w:ilvl w:val="0"/>
           <w:numId w:val="7"/>
@@ -1780,7 +1650,7 @@
     </w:p>
     <w:p>
       <w:pPr>
-        <w:pStyle w:val="Normal1"/>
+        <w:pStyle w:val="LOnormal"/>
         <w:numPr>
           <w:ilvl w:val="1"/>
           <w:numId w:val="7"/>
@@ -1802,7 +1672,7 @@
     </w:p>
     <w:p>
       <w:pPr>
-        <w:pStyle w:val="Normal1"/>
+        <w:pStyle w:val="LOnormal"/>
         <w:numPr>
           <w:ilvl w:val="1"/>
           <w:numId w:val="7"/>
@@ -1824,7 +1694,7 @@
     </w:p>
     <w:p>
       <w:pPr>
-        <w:pStyle w:val="Normal1"/>
+        <w:pStyle w:val="LOnormal"/>
         <w:numPr>
           <w:ilvl w:val="0"/>
           <w:numId w:val="7"/>
@@ -1846,7 +1716,7 @@
     </w:p>
     <w:p>
       <w:pPr>
-        <w:pStyle w:val="Normal1"/>
+        <w:pStyle w:val="LOnormal"/>
         <w:numPr>
           <w:ilvl w:val="0"/>
           <w:numId w:val="7"/>
@@ -1868,7 +1738,7 @@
     </w:p>
     <w:p>
       <w:pPr>
-        <w:pStyle w:val="Normal1"/>
+        <w:pStyle w:val="LOnormal"/>
         <w:numPr>
           <w:ilvl w:val="1"/>
           <w:numId w:val="7"/>
@@ -1890,25 +1760,25 @@
     </w:p>
     <w:p>
       <w:pPr>
-        <w:pStyle w:val="Normal1"/>
-        <w:rPr>
-          <w:b/>
-          <w:b/>
-          <w:sz w:val="28"/>
-          <w:szCs w:val="28"/>
-        </w:rPr>
-      </w:pPr>
-      <w:r>
-        <w:rPr>
-          <w:b/>
-          <w:sz w:val="28"/>
-          <w:szCs w:val="28"/>
-        </w:rPr>
-      </w:r>
-    </w:p>
-    <w:p>
-      <w:pPr>
-        <w:pStyle w:val="Normal1"/>
+        <w:pStyle w:val="LOnormal"/>
+        <w:rPr>
+          <w:b/>
+          <w:b/>
+          <w:sz w:val="28"/>
+          <w:szCs w:val="28"/>
+        </w:rPr>
+      </w:pPr>
+      <w:r>
+        <w:rPr>
+          <w:b/>
+          <w:sz w:val="28"/>
+          <w:szCs w:val="28"/>
+        </w:rPr>
+      </w:r>
+    </w:p>
+    <w:p>
+      <w:pPr>
+        <w:pStyle w:val="LOnormal"/>
         <w:rPr>
           <w:b/>
           <w:b/>
@@ -1929,25 +1799,25 @@
     </w:p>
     <w:p>
       <w:pPr>
-        <w:pStyle w:val="Normal1"/>
-        <w:rPr>
-          <w:b/>
-          <w:b/>
-          <w:sz w:val="28"/>
-          <w:szCs w:val="28"/>
-        </w:rPr>
-      </w:pPr>
-      <w:r>
-        <w:rPr>
-          <w:b/>
-          <w:sz w:val="28"/>
-          <w:szCs w:val="28"/>
-        </w:rPr>
-      </w:r>
-    </w:p>
-    <w:p>
-      <w:pPr>
-        <w:pStyle w:val="Normal1"/>
+        <w:pStyle w:val="LOnormal"/>
+        <w:rPr>
+          <w:b/>
+          <w:b/>
+          <w:sz w:val="28"/>
+          <w:szCs w:val="28"/>
+        </w:rPr>
+      </w:pPr>
+      <w:r>
+        <w:rPr>
+          <w:b/>
+          <w:sz w:val="28"/>
+          <w:szCs w:val="28"/>
+        </w:rPr>
+      </w:r>
+    </w:p>
+    <w:p>
+      <w:pPr>
+        <w:pStyle w:val="LOnormal"/>
         <w:rPr>
           <w:b/>
           <w:b/>
@@ -1968,25 +1838,25 @@
     </w:p>
     <w:p>
       <w:pPr>
-        <w:pStyle w:val="Normal1"/>
-        <w:rPr>
-          <w:b/>
-          <w:b/>
-          <w:sz w:val="28"/>
-          <w:szCs w:val="28"/>
-        </w:rPr>
-      </w:pPr>
-      <w:r>
-        <w:rPr>
-          <w:b/>
-          <w:sz w:val="28"/>
-          <w:szCs w:val="28"/>
-        </w:rPr>
-      </w:r>
-    </w:p>
-    <w:p>
-      <w:pPr>
-        <w:pStyle w:val="Normal1"/>
+        <w:pStyle w:val="LOnormal"/>
+        <w:rPr>
+          <w:b/>
+          <w:b/>
+          <w:sz w:val="28"/>
+          <w:szCs w:val="28"/>
+        </w:rPr>
+      </w:pPr>
+      <w:r>
+        <w:rPr>
+          <w:b/>
+          <w:sz w:val="28"/>
+          <w:szCs w:val="28"/>
+        </w:rPr>
+      </w:r>
+    </w:p>
+    <w:p>
+      <w:pPr>
+        <w:pStyle w:val="LOnormal"/>
         <w:rPr>
           <w:sz w:val="24"/>
           <w:szCs w:val="24"/>
@@ -2002,25 +1872,25 @@
     </w:p>
     <w:p>
       <w:pPr>
-        <w:pStyle w:val="Normal1"/>
-        <w:rPr>
-          <w:b/>
-          <w:b/>
-          <w:sz w:val="28"/>
-          <w:szCs w:val="28"/>
-        </w:rPr>
-      </w:pPr>
-      <w:r>
-        <w:rPr>
-          <w:b/>
-          <w:sz w:val="28"/>
-          <w:szCs w:val="28"/>
-        </w:rPr>
-      </w:r>
-    </w:p>
-    <w:p>
-      <w:pPr>
-        <w:pStyle w:val="Normal1"/>
+        <w:pStyle w:val="LOnormal"/>
+        <w:rPr>
+          <w:b/>
+          <w:b/>
+          <w:sz w:val="28"/>
+          <w:szCs w:val="28"/>
+        </w:rPr>
+      </w:pPr>
+      <w:r>
+        <w:rPr>
+          <w:b/>
+          <w:sz w:val="28"/>
+          <w:szCs w:val="28"/>
+        </w:rPr>
+      </w:r>
+    </w:p>
+    <w:p>
+      <w:pPr>
+        <w:pStyle w:val="LOnormal"/>
         <w:rPr>
           <w:b/>
           <w:b/>
@@ -2041,25 +1911,25 @@
     </w:p>
     <w:p>
       <w:pPr>
-        <w:pStyle w:val="Normal1"/>
-        <w:rPr>
-          <w:b/>
-          <w:b/>
-          <w:sz w:val="28"/>
-          <w:szCs w:val="28"/>
-        </w:rPr>
-      </w:pPr>
-      <w:r>
-        <w:rPr>
-          <w:b/>
-          <w:sz w:val="28"/>
-          <w:szCs w:val="28"/>
-        </w:rPr>
-      </w:r>
-    </w:p>
-    <w:p>
-      <w:pPr>
-        <w:pStyle w:val="Normal1"/>
+        <w:pStyle w:val="LOnormal"/>
+        <w:rPr>
+          <w:b/>
+          <w:b/>
+          <w:sz w:val="28"/>
+          <w:szCs w:val="28"/>
+        </w:rPr>
+      </w:pPr>
+      <w:r>
+        <w:rPr>
+          <w:b/>
+          <w:sz w:val="28"/>
+          <w:szCs w:val="28"/>
+        </w:rPr>
+      </w:r>
+    </w:p>
+    <w:p>
+      <w:pPr>
+        <w:pStyle w:val="LOnormal"/>
         <w:numPr>
           <w:ilvl w:val="0"/>
           <w:numId w:val="4"/>
@@ -2081,7 +1951,7 @@
     </w:p>
     <w:p>
       <w:pPr>
-        <w:pStyle w:val="Normal1"/>
+        <w:pStyle w:val="LOnormal"/>
         <w:numPr>
           <w:ilvl w:val="1"/>
           <w:numId w:val="4"/>
@@ -2103,7 +1973,7 @@
     </w:p>
     <w:p>
       <w:pPr>
-        <w:pStyle w:val="Normal1"/>
+        <w:pStyle w:val="LOnormal"/>
         <w:numPr>
           <w:ilvl w:val="1"/>
           <w:numId w:val="4"/>
@@ -2125,7 +1995,7 @@
     </w:p>
     <w:p>
       <w:pPr>
-        <w:pStyle w:val="Normal1"/>
+        <w:pStyle w:val="LOnormal"/>
         <w:numPr>
           <w:ilvl w:val="1"/>
           <w:numId w:val="4"/>
@@ -2147,7 +2017,7 @@
     </w:p>
     <w:p>
       <w:pPr>
-        <w:pStyle w:val="Normal1"/>
+        <w:pStyle w:val="LOnormal"/>
         <w:numPr>
           <w:ilvl w:val="1"/>
           <w:numId w:val="4"/>
@@ -2169,7 +2039,7 @@
     </w:p>
     <w:p>
       <w:pPr>
-        <w:pStyle w:val="Normal1"/>
+        <w:pStyle w:val="LOnormal"/>
         <w:numPr>
           <w:ilvl w:val="1"/>
           <w:numId w:val="4"/>
@@ -2191,7 +2061,7 @@
     </w:p>
     <w:p>
       <w:pPr>
-        <w:pStyle w:val="Normal1"/>
+        <w:pStyle w:val="LOnormal"/>
         <w:numPr>
           <w:ilvl w:val="1"/>
           <w:numId w:val="4"/>
@@ -2213,7 +2083,7 @@
     </w:p>
     <w:p>
       <w:pPr>
-        <w:pStyle w:val="Normal1"/>
+        <w:pStyle w:val="LOnormal"/>
         <w:numPr>
           <w:ilvl w:val="0"/>
           <w:numId w:val="4"/>
@@ -2235,7 +2105,7 @@
     </w:p>
     <w:p>
       <w:pPr>
-        <w:pStyle w:val="Normal1"/>
+        <w:pStyle w:val="LOnormal"/>
         <w:numPr>
           <w:ilvl w:val="1"/>
           <w:numId w:val="4"/>
@@ -2257,7 +2127,7 @@
     </w:p>
     <w:p>
       <w:pPr>
-        <w:pStyle w:val="Normal1"/>
+        <w:pStyle w:val="LOnormal"/>
         <w:numPr>
           <w:ilvl w:val="1"/>
           <w:numId w:val="4"/>
@@ -2279,7 +2149,7 @@
     </w:p>
     <w:p>
       <w:pPr>
-        <w:pStyle w:val="Normal1"/>
+        <w:pStyle w:val="LOnormal"/>
         <w:numPr>
           <w:ilvl w:val="1"/>
           <w:numId w:val="4"/>
@@ -2301,7 +2171,7 @@
     </w:p>
     <w:p>
       <w:pPr>
-        <w:pStyle w:val="Normal1"/>
+        <w:pStyle w:val="LOnormal"/>
         <w:numPr>
           <w:ilvl w:val="1"/>
           <w:numId w:val="4"/>
@@ -2323,7 +2193,7 @@
     </w:p>
     <w:p>
       <w:pPr>
-        <w:pStyle w:val="Normal1"/>
+        <w:pStyle w:val="LOnormal"/>
         <w:numPr>
           <w:ilvl w:val="1"/>
           <w:numId w:val="4"/>
@@ -2345,7 +2215,7 @@
     </w:p>
     <w:p>
       <w:pPr>
-        <w:pStyle w:val="Normal1"/>
+        <w:pStyle w:val="LOnormal"/>
         <w:numPr>
           <w:ilvl w:val="0"/>
           <w:numId w:val="4"/>
@@ -2367,7 +2237,7 @@
     </w:p>
     <w:p>
       <w:pPr>
-        <w:pStyle w:val="Normal1"/>
+        <w:pStyle w:val="LOnormal"/>
         <w:numPr>
           <w:ilvl w:val="1"/>
           <w:numId w:val="4"/>
@@ -2389,7 +2259,7 @@
     </w:p>
     <w:p>
       <w:pPr>
-        <w:pStyle w:val="Normal1"/>
+        <w:pStyle w:val="LOnormal"/>
         <w:numPr>
           <w:ilvl w:val="1"/>
           <w:numId w:val="4"/>
@@ -2411,7 +2281,7 @@
     </w:p>
     <w:p>
       <w:pPr>
-        <w:pStyle w:val="Normal1"/>
+        <w:pStyle w:val="LOnormal"/>
         <w:numPr>
           <w:ilvl w:val="1"/>
           <w:numId w:val="4"/>
@@ -2433,7 +2303,7 @@
     </w:p>
     <w:p>
       <w:pPr>
-        <w:pStyle w:val="Normal1"/>
+        <w:pStyle w:val="LOnormal"/>
         <w:numPr>
           <w:ilvl w:val="1"/>
           <w:numId w:val="4"/>
@@ -2455,7 +2325,7 @@
     </w:p>
     <w:p>
       <w:pPr>
-        <w:pStyle w:val="Normal1"/>
+        <w:pStyle w:val="LOnormal"/>
         <w:numPr>
           <w:ilvl w:val="2"/>
           <w:numId w:val="4"/>
@@ -2477,25 +2347,25 @@
     </w:p>
     <w:p>
       <w:pPr>
-        <w:pStyle w:val="Normal1"/>
-        <w:rPr>
-          <w:b/>
-          <w:b/>
-          <w:sz w:val="28"/>
-          <w:szCs w:val="28"/>
-        </w:rPr>
-      </w:pPr>
-      <w:r>
-        <w:rPr>
-          <w:b/>
-          <w:sz w:val="28"/>
-          <w:szCs w:val="28"/>
-        </w:rPr>
-      </w:r>
-    </w:p>
-    <w:p>
-      <w:pPr>
-        <w:pStyle w:val="Normal1"/>
+        <w:pStyle w:val="LOnormal"/>
+        <w:rPr>
+          <w:b/>
+          <w:b/>
+          <w:sz w:val="28"/>
+          <w:szCs w:val="28"/>
+        </w:rPr>
+      </w:pPr>
+      <w:r>
+        <w:rPr>
+          <w:b/>
+          <w:sz w:val="28"/>
+          <w:szCs w:val="28"/>
+        </w:rPr>
+      </w:r>
+    </w:p>
+    <w:p>
+      <w:pPr>
+        <w:pStyle w:val="LOnormal"/>
         <w:rPr>
           <w:b/>
           <w:b/>
@@ -2516,25 +2386,25 @@
     </w:p>
     <w:p>
       <w:pPr>
-        <w:pStyle w:val="Normal1"/>
-        <w:rPr>
-          <w:b/>
-          <w:b/>
-          <w:sz w:val="28"/>
-          <w:szCs w:val="28"/>
-        </w:rPr>
-      </w:pPr>
-      <w:r>
-        <w:rPr>
-          <w:b/>
-          <w:sz w:val="28"/>
-          <w:szCs w:val="28"/>
-        </w:rPr>
-      </w:r>
-    </w:p>
-    <w:p>
-      <w:pPr>
-        <w:pStyle w:val="Normal1"/>
+        <w:pStyle w:val="LOnormal"/>
+        <w:rPr>
+          <w:b/>
+          <w:b/>
+          <w:sz w:val="28"/>
+          <w:szCs w:val="28"/>
+        </w:rPr>
+      </w:pPr>
+      <w:r>
+        <w:rPr>
+          <w:b/>
+          <w:sz w:val="28"/>
+          <w:szCs w:val="28"/>
+        </w:rPr>
+      </w:r>
+    </w:p>
+    <w:p>
+      <w:pPr>
+        <w:pStyle w:val="LOnormal"/>
         <w:numPr>
           <w:ilvl w:val="0"/>
           <w:numId w:val="5"/>
@@ -2556,7 +2426,7 @@
     </w:p>
     <w:p>
       <w:pPr>
-        <w:pStyle w:val="Normal1"/>
+        <w:pStyle w:val="LOnormal"/>
         <w:numPr>
           <w:ilvl w:val="0"/>
           <w:numId w:val="5"/>
@@ -2578,7 +2448,7 @@
     </w:p>
     <w:p>
       <w:pPr>
-        <w:pStyle w:val="Normal1"/>
+        <w:pStyle w:val="LOnormal"/>
         <w:numPr>
           <w:ilvl w:val="0"/>
           <w:numId w:val="5"/>
@@ -2600,25 +2470,25 @@
     </w:p>
     <w:p>
       <w:pPr>
-        <w:pStyle w:val="Normal1"/>
-        <w:rPr>
-          <w:b/>
-          <w:b/>
-          <w:sz w:val="28"/>
-          <w:szCs w:val="28"/>
-        </w:rPr>
-      </w:pPr>
-      <w:r>
-        <w:rPr>
-          <w:b/>
-          <w:sz w:val="28"/>
-          <w:szCs w:val="28"/>
-        </w:rPr>
-      </w:r>
-    </w:p>
-    <w:p>
-      <w:pPr>
-        <w:pStyle w:val="Normal1"/>
+        <w:pStyle w:val="LOnormal"/>
+        <w:rPr>
+          <w:b/>
+          <w:b/>
+          <w:sz w:val="28"/>
+          <w:szCs w:val="28"/>
+        </w:rPr>
+      </w:pPr>
+      <w:r>
+        <w:rPr>
+          <w:b/>
+          <w:sz w:val="28"/>
+          <w:szCs w:val="28"/>
+        </w:rPr>
+      </w:r>
+    </w:p>
+    <w:p>
+      <w:pPr>
+        <w:pStyle w:val="LOnormal"/>
         <w:rPr>
           <w:b/>
           <w:b/>
@@ -2639,7 +2509,7 @@
     </w:p>
     <w:p>
       <w:pPr>
-        <w:pStyle w:val="Normal1"/>
+        <w:pStyle w:val="LOnormal"/>
         <w:numPr>
           <w:ilvl w:val="0"/>
           <w:numId w:val="1"/>
@@ -2660,7 +2530,7 @@
     </w:p>
     <w:p>
       <w:pPr>
-        <w:pStyle w:val="Normal1"/>
+        <w:pStyle w:val="LOnormal"/>
         <w:rPr>
           <w:b/>
           <w:b/>
@@ -2681,7 +2551,7 @@
     </w:p>
     <w:p>
       <w:pPr>
-        <w:pStyle w:val="Normal1"/>
+        <w:pStyle w:val="LOnormal"/>
         <w:numPr>
           <w:ilvl w:val="0"/>
           <w:numId w:val="8"/>
@@ -2702,7 +2572,7 @@
     </w:p>
     <w:p>
       <w:pPr>
-        <w:pStyle w:val="Normal1"/>
+        <w:pStyle w:val="LOnormal"/>
         <w:numPr>
           <w:ilvl w:val="0"/>
           <w:numId w:val="8"/>
@@ -2723,7 +2593,7 @@
     </w:p>
     <w:p>
       <w:pPr>
-        <w:pStyle w:val="Normal1"/>
+        <w:pStyle w:val="LOnormal"/>
         <w:numPr>
           <w:ilvl w:val="0"/>
           <w:numId w:val="8"/>
@@ -2744,25 +2614,249 @@
     </w:p>
     <w:p>
       <w:pPr>
-        <w:pStyle w:val="Normal1"/>
-        <w:rPr>
-          <w:b/>
-          <w:b/>
-          <w:sz w:val="24"/>
-          <w:szCs w:val="24"/>
-        </w:rPr>
-      </w:pPr>
-      <w:r>
-        <w:rPr>
-          <w:b/>
-          <w:sz w:val="24"/>
-          <w:szCs w:val="24"/>
-        </w:rPr>
-      </w:r>
-    </w:p>
-    <w:p>
-      <w:pPr>
-        <w:pStyle w:val="Normal1"/>
+        <w:pStyle w:val="LOnormal"/>
+        <w:numPr>
+          <w:ilvl w:val="0"/>
+          <w:numId w:val="8"/>
+        </w:numPr>
+        <w:ind w:left="720" w:hanging="360"/>
+        <w:rPr>
+          <w:sz w:val="24"/>
+          <w:szCs w:val="24"/>
+        </w:rPr>
+      </w:pPr>
+      <w:r>
+        <w:rPr/>
+      </w:r>
+    </w:p>
+    <w:p>
+      <w:pPr>
+        <w:pStyle w:val="LOnormal"/>
+        <w:numPr>
+          <w:ilvl w:val="0"/>
+          <w:numId w:val="0"/>
+        </w:numPr>
+        <w:ind w:left="1080" w:hanging="0"/>
+        <w:rPr>
+          <w:sz w:val="24"/>
+          <w:szCs w:val="24"/>
+        </w:rPr>
+      </w:pPr>
+      <w:r>
+        <w:rPr/>
+      </w:r>
+    </w:p>
+    <w:p>
+      <w:pPr>
+        <w:pStyle w:val="LOnormal"/>
+        <w:numPr>
+          <w:ilvl w:val="0"/>
+          <w:numId w:val="0"/>
+        </w:numPr>
+        <w:ind w:left="720" w:hanging="0"/>
+        <w:rPr>
+          <w:b/>
+          <w:b/>
+          <w:bCs/>
+          <w:sz w:val="28"/>
+          <w:szCs w:val="28"/>
+        </w:rPr>
+      </w:pPr>
+      <w:r>
+        <w:rPr>
+          <w:b/>
+          <w:bCs/>
+          <w:sz w:val="28"/>
+          <w:szCs w:val="28"/>
+        </w:rPr>
+        <w:t>3.6</w:t>
+        <w:tab/>
+        <w:t>Managing Change</w:t>
+      </w:r>
+    </w:p>
+    <w:p>
+      <w:pPr>
+        <w:pStyle w:val="LOnormal"/>
+        <w:numPr>
+          <w:ilvl w:val="0"/>
+          <w:numId w:val="8"/>
+        </w:numPr>
+        <w:rPr/>
+      </w:pPr>
+      <w:r>
+        <w:rPr>
+          <w:b w:val="false"/>
+          <w:bCs w:val="false"/>
+          <w:sz w:val="28"/>
+          <w:szCs w:val="28"/>
+        </w:rPr>
+        <w:t>Create request for change</w:t>
+      </w:r>
+    </w:p>
+    <w:p>
+      <w:pPr>
+        <w:pStyle w:val="LOnormal"/>
+        <w:numPr>
+          <w:ilvl w:val="1"/>
+          <w:numId w:val="8"/>
+        </w:numPr>
+        <w:rPr/>
+      </w:pPr>
+      <w:r>
+        <w:rPr>
+          <w:b w:val="false"/>
+          <w:bCs w:val="false"/>
+          <w:sz w:val="28"/>
+          <w:szCs w:val="28"/>
+        </w:rPr>
+        <w:t>Review and assess the request</w:t>
+      </w:r>
+    </w:p>
+    <w:p>
+      <w:pPr>
+        <w:pStyle w:val="LOnormal"/>
+        <w:numPr>
+          <w:ilvl w:val="0"/>
+          <w:numId w:val="8"/>
+        </w:numPr>
+        <w:rPr/>
+      </w:pPr>
+      <w:r>
+        <w:rPr>
+          <w:b w:val="false"/>
+          <w:bCs w:val="false"/>
+          <w:sz w:val="28"/>
+          <w:szCs w:val="28"/>
+        </w:rPr>
+        <w:t>Plan the change with development team</w:t>
+      </w:r>
+    </w:p>
+    <w:p>
+      <w:pPr>
+        <w:pStyle w:val="LOnormal"/>
+        <w:numPr>
+          <w:ilvl w:val="0"/>
+          <w:numId w:val="8"/>
+        </w:numPr>
+        <w:rPr/>
+      </w:pPr>
+      <w:r>
+        <w:rPr>
+          <w:b w:val="false"/>
+          <w:bCs w:val="false"/>
+          <w:sz w:val="28"/>
+          <w:szCs w:val="28"/>
+        </w:rPr>
+        <w:t>Discuss the change with stakeholders</w:t>
+      </w:r>
+    </w:p>
+    <w:p>
+      <w:pPr>
+        <w:pStyle w:val="LOnormal"/>
+        <w:numPr>
+          <w:ilvl w:val="0"/>
+          <w:numId w:val="8"/>
+        </w:numPr>
+        <w:rPr/>
+      </w:pPr>
+      <w:r>
+        <w:rPr>
+          <w:b w:val="false"/>
+          <w:bCs w:val="false"/>
+          <w:sz w:val="28"/>
+          <w:szCs w:val="28"/>
+        </w:rPr>
+        <w:t>Test the change</w:t>
+      </w:r>
+    </w:p>
+    <w:p>
+      <w:pPr>
+        <w:pStyle w:val="LOnormal"/>
+        <w:numPr>
+          <w:ilvl w:val="0"/>
+          <w:numId w:val="8"/>
+        </w:numPr>
+        <w:rPr/>
+      </w:pPr>
+      <w:r>
+        <w:rPr>
+          <w:b w:val="false"/>
+          <w:bCs w:val="false"/>
+          <w:sz w:val="28"/>
+          <w:szCs w:val="28"/>
+        </w:rPr>
+        <w:t>Create change proposal</w:t>
+      </w:r>
+    </w:p>
+    <w:p>
+      <w:pPr>
+        <w:pStyle w:val="LOnormal"/>
+        <w:numPr>
+          <w:ilvl w:val="0"/>
+          <w:numId w:val="8"/>
+        </w:numPr>
+        <w:rPr/>
+      </w:pPr>
+      <w:r>
+        <w:rPr>
+          <w:b w:val="false"/>
+          <w:bCs w:val="false"/>
+          <w:sz w:val="28"/>
+          <w:szCs w:val="28"/>
+        </w:rPr>
+        <w:t>Implement changes</w:t>
+      </w:r>
+    </w:p>
+    <w:p>
+      <w:pPr>
+        <w:pStyle w:val="LOnormal"/>
+        <w:numPr>
+          <w:ilvl w:val="1"/>
+          <w:numId w:val="8"/>
+        </w:numPr>
+        <w:rPr/>
+      </w:pPr>
+      <w:r>
+        <w:rPr>
+          <w:b w:val="false"/>
+          <w:bCs w:val="false"/>
+          <w:sz w:val="28"/>
+          <w:szCs w:val="28"/>
+        </w:rPr>
+        <w:t>Review the changes performance</w:t>
+      </w:r>
+    </w:p>
+    <w:p>
+      <w:pPr>
+        <w:pStyle w:val="LOnormal"/>
+        <w:numPr>
+          <w:ilvl w:val="0"/>
+          <w:numId w:val="8"/>
+        </w:numPr>
+        <w:rPr/>
+      </w:pPr>
+      <w:r>
+        <w:rPr>
+          <w:b w:val="false"/>
+          <w:bCs w:val="false"/>
+          <w:sz w:val="28"/>
+          <w:szCs w:val="28"/>
+        </w:rPr>
+        <w:t>Close the changing process with development team and stakeholders</w:t>
+      </w:r>
+      <w:r>
+        <w:rPr>
+          <w:b/>
+          <w:bCs/>
+          <w:sz w:val="28"/>
+          <w:szCs w:val="28"/>
+        </w:rPr>
+        <w:tab/>
+      </w:r>
+    </w:p>
+    <w:p>
+      <w:pPr>
+        <w:pStyle w:val="LOnormal"/>
         <w:rPr>
           <w:b/>
           <w:b/>
@@ -2783,25 +2877,25 @@
     </w:p>
     <w:p>
       <w:pPr>
-        <w:pStyle w:val="Normal1"/>
-        <w:rPr>
-          <w:b/>
-          <w:b/>
-          <w:sz w:val="28"/>
-          <w:szCs w:val="28"/>
-        </w:rPr>
-      </w:pPr>
-      <w:r>
-        <w:rPr>
-          <w:b/>
-          <w:sz w:val="28"/>
-          <w:szCs w:val="28"/>
-        </w:rPr>
-      </w:r>
-    </w:p>
-    <w:p>
-      <w:pPr>
-        <w:pStyle w:val="Normal1"/>
+        <w:pStyle w:val="LOnormal"/>
+        <w:rPr>
+          <w:b/>
+          <w:b/>
+          <w:sz w:val="28"/>
+          <w:szCs w:val="28"/>
+        </w:rPr>
+      </w:pPr>
+      <w:r>
+        <w:rPr>
+          <w:b/>
+          <w:sz w:val="28"/>
+          <w:szCs w:val="28"/>
+        </w:rPr>
+      </w:r>
+    </w:p>
+    <w:p>
+      <w:pPr>
+        <w:pStyle w:val="LOnormal"/>
         <w:rPr>
           <w:b/>
           <w:b/>
@@ -2822,25 +2916,25 @@
     </w:p>
     <w:p>
       <w:pPr>
-        <w:pStyle w:val="Normal1"/>
-        <w:rPr>
-          <w:b/>
-          <w:b/>
-          <w:sz w:val="28"/>
-          <w:szCs w:val="28"/>
-        </w:rPr>
-      </w:pPr>
-      <w:r>
-        <w:rPr>
-          <w:b/>
-          <w:sz w:val="28"/>
-          <w:szCs w:val="28"/>
-        </w:rPr>
-      </w:r>
-    </w:p>
-    <w:p>
-      <w:pPr>
-        <w:pStyle w:val="Normal1"/>
+        <w:pStyle w:val="LOnormal"/>
+        <w:rPr>
+          <w:b/>
+          <w:b/>
+          <w:sz w:val="28"/>
+          <w:szCs w:val="28"/>
+        </w:rPr>
+      </w:pPr>
+      <w:r>
+        <w:rPr>
+          <w:b/>
+          <w:sz w:val="28"/>
+          <w:szCs w:val="28"/>
+        </w:rPr>
+      </w:r>
+    </w:p>
+    <w:p>
+      <w:pPr>
+        <w:pStyle w:val="LOnormal"/>
         <w:numPr>
           <w:ilvl w:val="0"/>
           <w:numId w:val="3"/>
@@ -2862,7 +2956,7 @@
     </w:p>
     <w:p>
       <w:pPr>
-        <w:pStyle w:val="Normal1"/>
+        <w:pStyle w:val="LOnormal"/>
         <w:numPr>
           <w:ilvl w:val="1"/>
           <w:numId w:val="3"/>
@@ -2884,7 +2978,7 @@
     </w:p>
     <w:p>
       <w:pPr>
-        <w:pStyle w:val="Normal1"/>
+        <w:pStyle w:val="LOnormal"/>
         <w:numPr>
           <w:ilvl w:val="0"/>
           <w:numId w:val="3"/>
@@ -2906,7 +3000,7 @@
     </w:p>
     <w:p>
       <w:pPr>
-        <w:pStyle w:val="Normal1"/>
+        <w:pStyle w:val="LOnormal"/>
         <w:numPr>
           <w:ilvl w:val="1"/>
           <w:numId w:val="3"/>
@@ -2928,7 +3022,7 @@
     </w:p>
     <w:p>
       <w:pPr>
-        <w:pStyle w:val="Normal1"/>
+        <w:pStyle w:val="LOnormal"/>
         <w:numPr>
           <w:ilvl w:val="0"/>
           <w:numId w:val="3"/>
@@ -2950,7 +3044,7 @@
     </w:p>
     <w:p>
       <w:pPr>
-        <w:pStyle w:val="Normal1"/>
+        <w:pStyle w:val="LOnormal"/>
         <w:numPr>
           <w:ilvl w:val="1"/>
           <w:numId w:val="3"/>
@@ -2972,7 +3066,7 @@
     </w:p>
     <w:p>
       <w:pPr>
-        <w:pStyle w:val="Normal1"/>
+        <w:pStyle w:val="LOnormal"/>
         <w:numPr>
           <w:ilvl w:val="1"/>
           <w:numId w:val="3"/>
@@ -2994,7 +3088,7 @@
     </w:p>
     <w:p>
       <w:pPr>
-        <w:pStyle w:val="Normal1"/>
+        <w:pStyle w:val="LOnormal"/>
         <w:numPr>
           <w:ilvl w:val="0"/>
           <w:numId w:val="3"/>
@@ -3016,7 +3110,7 @@
     </w:p>
     <w:p>
       <w:pPr>
-        <w:pStyle w:val="Normal1"/>
+        <w:pStyle w:val="LOnormal"/>
         <w:numPr>
           <w:ilvl w:val="1"/>
           <w:numId w:val="3"/>
@@ -3038,7 +3132,7 @@
     </w:p>
     <w:p>
       <w:pPr>
-        <w:pStyle w:val="Normal1"/>
+        <w:pStyle w:val="LOnormal"/>
         <w:numPr>
           <w:ilvl w:val="0"/>
           <w:numId w:val="3"/>
@@ -3060,7 +3154,7 @@
     </w:p>
     <w:p>
       <w:pPr>
-        <w:pStyle w:val="Normal1"/>
+        <w:pStyle w:val="LOnormal"/>
         <w:numPr>
           <w:ilvl w:val="1"/>
           <w:numId w:val="3"/>
@@ -3082,25 +3176,25 @@
     </w:p>
     <w:p>
       <w:pPr>
-        <w:pStyle w:val="Normal1"/>
-        <w:rPr>
-          <w:b/>
-          <w:b/>
-          <w:sz w:val="28"/>
-          <w:szCs w:val="28"/>
-        </w:rPr>
-      </w:pPr>
-      <w:r>
-        <w:rPr>
-          <w:b/>
-          <w:sz w:val="28"/>
-          <w:szCs w:val="28"/>
-        </w:rPr>
-      </w:r>
-    </w:p>
-    <w:p>
-      <w:pPr>
-        <w:pStyle w:val="Normal1"/>
+        <w:pStyle w:val="LOnormal"/>
+        <w:rPr>
+          <w:b/>
+          <w:b/>
+          <w:sz w:val="28"/>
+          <w:szCs w:val="28"/>
+        </w:rPr>
+      </w:pPr>
+      <w:r>
+        <w:rPr>
+          <w:b/>
+          <w:sz w:val="28"/>
+          <w:szCs w:val="28"/>
+        </w:rPr>
+      </w:r>
+    </w:p>
+    <w:p>
+      <w:pPr>
+        <w:pStyle w:val="LOnormal"/>
         <w:rPr>
           <w:b/>
           <w:b/>
@@ -3121,25 +3215,25 @@
     </w:p>
     <w:p>
       <w:pPr>
-        <w:pStyle w:val="Normal1"/>
-        <w:rPr>
-          <w:b/>
-          <w:b/>
-          <w:sz w:val="28"/>
-          <w:szCs w:val="28"/>
-        </w:rPr>
-      </w:pPr>
-      <w:r>
-        <w:rPr>
-          <w:b/>
-          <w:sz w:val="28"/>
-          <w:szCs w:val="28"/>
-        </w:rPr>
-      </w:r>
-    </w:p>
-    <w:p>
-      <w:pPr>
-        <w:pStyle w:val="Normal1"/>
+        <w:pStyle w:val="LOnormal"/>
+        <w:rPr>
+          <w:b/>
+          <w:b/>
+          <w:sz w:val="28"/>
+          <w:szCs w:val="28"/>
+        </w:rPr>
+      </w:pPr>
+      <w:r>
+        <w:rPr>
+          <w:b/>
+          <w:sz w:val="28"/>
+          <w:szCs w:val="28"/>
+        </w:rPr>
+      </w:r>
+    </w:p>
+    <w:p>
+      <w:pPr>
+        <w:pStyle w:val="LOnormal"/>
         <w:rPr>
           <w:sz w:val="24"/>
           <w:szCs w:val="24"/>
@@ -3155,25 +3249,25 @@
     </w:p>
     <w:p>
       <w:pPr>
-        <w:pStyle w:val="Normal1"/>
-        <w:rPr>
-          <w:b/>
-          <w:b/>
-          <w:sz w:val="28"/>
-          <w:szCs w:val="28"/>
-        </w:rPr>
-      </w:pPr>
-      <w:r>
-        <w:rPr>
-          <w:b/>
-          <w:sz w:val="28"/>
-          <w:szCs w:val="28"/>
-        </w:rPr>
-      </w:r>
-    </w:p>
-    <w:p>
-      <w:pPr>
-        <w:pStyle w:val="Normal1"/>
+        <w:pStyle w:val="LOnormal"/>
+        <w:rPr>
+          <w:b/>
+          <w:b/>
+          <w:sz w:val="28"/>
+          <w:szCs w:val="28"/>
+        </w:rPr>
+      </w:pPr>
+      <w:r>
+        <w:rPr>
+          <w:b/>
+          <w:sz w:val="28"/>
+          <w:szCs w:val="28"/>
+        </w:rPr>
+      </w:r>
+    </w:p>
+    <w:p>
+      <w:pPr>
+        <w:pStyle w:val="LOnormal"/>
         <w:rPr>
           <w:b/>
           <w:b/>
@@ -3194,25 +3288,25 @@
     </w:p>
     <w:p>
       <w:pPr>
-        <w:pStyle w:val="Normal1"/>
-        <w:rPr>
-          <w:b/>
-          <w:b/>
-          <w:sz w:val="28"/>
-          <w:szCs w:val="28"/>
-        </w:rPr>
-      </w:pPr>
-      <w:r>
-        <w:rPr>
-          <w:b/>
-          <w:sz w:val="28"/>
-          <w:szCs w:val="28"/>
-        </w:rPr>
-      </w:r>
-    </w:p>
-    <w:p>
-      <w:pPr>
-        <w:pStyle w:val="Normal1"/>
+        <w:pStyle w:val="LOnormal"/>
+        <w:rPr>
+          <w:b/>
+          <w:b/>
+          <w:sz w:val="28"/>
+          <w:szCs w:val="28"/>
+        </w:rPr>
+      </w:pPr>
+      <w:r>
+        <w:rPr>
+          <w:b/>
+          <w:sz w:val="28"/>
+          <w:szCs w:val="28"/>
+        </w:rPr>
+      </w:r>
+    </w:p>
+    <w:p>
+      <w:pPr>
+        <w:pStyle w:val="LOnormal"/>
         <w:rPr>
           <w:sz w:val="24"/>
           <w:szCs w:val="24"/>
@@ -3228,25 +3322,25 @@
     </w:p>
     <w:p>
       <w:pPr>
-        <w:pStyle w:val="Normal1"/>
-        <w:rPr>
-          <w:b/>
-          <w:b/>
-          <w:sz w:val="28"/>
-          <w:szCs w:val="28"/>
-        </w:rPr>
-      </w:pPr>
-      <w:r>
-        <w:rPr>
-          <w:b/>
-          <w:sz w:val="28"/>
-          <w:szCs w:val="28"/>
-        </w:rPr>
-      </w:r>
-    </w:p>
-    <w:p>
-      <w:pPr>
-        <w:pStyle w:val="Normal1"/>
+        <w:pStyle w:val="LOnormal"/>
+        <w:rPr>
+          <w:b/>
+          <w:b/>
+          <w:sz w:val="28"/>
+          <w:szCs w:val="28"/>
+        </w:rPr>
+      </w:pPr>
+      <w:r>
+        <w:rPr>
+          <w:b/>
+          <w:sz w:val="28"/>
+          <w:szCs w:val="28"/>
+        </w:rPr>
+      </w:r>
+    </w:p>
+    <w:p>
+      <w:pPr>
+        <w:pStyle w:val="LOnormal"/>
         <w:rPr>
           <w:b/>
           <w:b/>
@@ -3267,25 +3361,25 @@
     </w:p>
     <w:p>
       <w:pPr>
-        <w:pStyle w:val="Normal1"/>
-        <w:rPr>
-          <w:b/>
-          <w:b/>
-          <w:sz w:val="28"/>
-          <w:szCs w:val="28"/>
-        </w:rPr>
-      </w:pPr>
-      <w:r>
-        <w:rPr>
-          <w:b/>
-          <w:sz w:val="28"/>
-          <w:szCs w:val="28"/>
-        </w:rPr>
-      </w:r>
-    </w:p>
-    <w:p>
-      <w:pPr>
-        <w:pStyle w:val="Normal1"/>
+        <w:pStyle w:val="LOnormal"/>
+        <w:rPr>
+          <w:b/>
+          <w:b/>
+          <w:sz w:val="28"/>
+          <w:szCs w:val="28"/>
+        </w:rPr>
+      </w:pPr>
+      <w:r>
+        <w:rPr>
+          <w:b/>
+          <w:sz w:val="28"/>
+          <w:szCs w:val="28"/>
+        </w:rPr>
+      </w:r>
+    </w:p>
+    <w:p>
+      <w:pPr>
+        <w:pStyle w:val="LOnormal"/>
         <w:rPr>
           <w:b/>
           <w:b/>
@@ -3306,25 +3400,25 @@
     </w:p>
     <w:p>
       <w:pPr>
-        <w:pStyle w:val="Normal1"/>
-        <w:rPr>
-          <w:b/>
-          <w:b/>
-          <w:sz w:val="28"/>
-          <w:szCs w:val="28"/>
-        </w:rPr>
-      </w:pPr>
-      <w:r>
-        <w:rPr>
-          <w:b/>
-          <w:sz w:val="28"/>
-          <w:szCs w:val="28"/>
-        </w:rPr>
-      </w:r>
-    </w:p>
-    <w:p>
-      <w:pPr>
-        <w:pStyle w:val="Normal1"/>
+        <w:pStyle w:val="LOnormal"/>
+        <w:rPr>
+          <w:b/>
+          <w:b/>
+          <w:sz w:val="28"/>
+          <w:szCs w:val="28"/>
+        </w:rPr>
+      </w:pPr>
+      <w:r>
+        <w:rPr>
+          <w:b/>
+          <w:sz w:val="28"/>
+          <w:szCs w:val="28"/>
+        </w:rPr>
+      </w:r>
+    </w:p>
+    <w:p>
+      <w:pPr>
+        <w:pStyle w:val="LOnormal"/>
         <w:rPr>
           <w:b/>
           <w:b/>
@@ -3375,43 +3469,43 @@
     </w:p>
     <w:p>
       <w:pPr>
-        <w:pStyle w:val="Normal1"/>
-        <w:rPr>
-          <w:b/>
-          <w:b/>
-          <w:sz w:val="28"/>
-          <w:szCs w:val="28"/>
-        </w:rPr>
-      </w:pPr>
-      <w:r>
-        <w:rPr>
-          <w:b/>
-          <w:sz w:val="28"/>
-          <w:szCs w:val="28"/>
-        </w:rPr>
-      </w:r>
-    </w:p>
-    <w:p>
-      <w:pPr>
-        <w:pStyle w:val="Normal1"/>
-        <w:rPr>
-          <w:b/>
-          <w:b/>
-          <w:sz w:val="28"/>
-          <w:szCs w:val="28"/>
-        </w:rPr>
-      </w:pPr>
-      <w:r>
-        <w:rPr>
-          <w:b/>
-          <w:sz w:val="28"/>
-          <w:szCs w:val="28"/>
-        </w:rPr>
-      </w:r>
-    </w:p>
-    <w:p>
-      <w:pPr>
-        <w:pStyle w:val="Normal1"/>
+        <w:pStyle w:val="LOnormal"/>
+        <w:rPr>
+          <w:b/>
+          <w:b/>
+          <w:sz w:val="28"/>
+          <w:szCs w:val="28"/>
+        </w:rPr>
+      </w:pPr>
+      <w:r>
+        <w:rPr>
+          <w:b/>
+          <w:sz w:val="28"/>
+          <w:szCs w:val="28"/>
+        </w:rPr>
+      </w:r>
+    </w:p>
+    <w:p>
+      <w:pPr>
+        <w:pStyle w:val="LOnormal"/>
+        <w:rPr>
+          <w:b/>
+          <w:b/>
+          <w:sz w:val="28"/>
+          <w:szCs w:val="28"/>
+        </w:rPr>
+      </w:pPr>
+      <w:r>
+        <w:rPr>
+          <w:b/>
+          <w:sz w:val="28"/>
+          <w:szCs w:val="28"/>
+        </w:rPr>
+      </w:r>
+    </w:p>
+    <w:p>
+      <w:pPr>
+        <w:pStyle w:val="LOnormal"/>
         <w:rPr>
           <w:b/>
           <w:b/>
@@ -3432,7 +3526,7 @@
     </w:p>
     <w:p>
       <w:pPr>
-        <w:pStyle w:val="Normal1"/>
+        <w:pStyle w:val="LOnormal"/>
         <w:rPr>
           <w:b/>
           <w:b/>
@@ -3443,7 +3537,7 @@
       <w:r>
         <w:rPr/>
         <w:drawing>
-          <wp:anchor behindDoc="0" distT="0" distB="0" distL="0" distR="0" simplePos="0" locked="0" layoutInCell="1" allowOverlap="1" relativeHeight="3">
+          <wp:anchor behindDoc="0" distT="0" distB="0" distL="0" distR="0" simplePos="0" locked="0" layoutInCell="1" allowOverlap="1" relativeHeight="2">
             <wp:simplePos x="0" y="0"/>
             <wp:positionH relativeFrom="column">
               <wp:align>center</wp:align>
@@ -4755,7 +4849,6 @@
     <w:rPrDefault>
       <w:rPr>
         <w:rFonts w:ascii="Arial" w:hAnsi="Arial" w:eastAsia="Arial" w:cs="Arial"/>
-        <w:sz w:val="22"/>
         <w:szCs w:val="22"/>
         <w:lang w:val="en" w:eastAsia="zh-CN" w:bidi="hi-IN"/>
       </w:rPr>
@@ -4771,6 +4864,7 @@
     <w:qFormat/>
     <w:pPr>
       <w:widowControl/>
+      <w:suppressAutoHyphens w:val="true"/>
       <w:bidi w:val="0"/>
       <w:spacing w:lineRule="auto" w:line="276" w:before="0" w:after="0"/>
       <w:jc w:val="left"/>
@@ -4786,8 +4880,8 @@
   </w:style>
   <w:style w:type="paragraph" w:styleId="Heading1">
     <w:name w:val="Heading 1"/>
-    <w:basedOn w:val="Normal1"/>
-    <w:next w:val="Normal1"/>
+    <w:basedOn w:val="LOnormal"/>
+    <w:next w:val="LOnormal"/>
     <w:qFormat/>
     <w:pPr>
       <w:keepNext w:val="true"/>
@@ -4801,8 +4895,8 @@
   </w:style>
   <w:style w:type="paragraph" w:styleId="Heading2">
     <w:name w:val="Heading 2"/>
-    <w:basedOn w:val="Normal1"/>
-    <w:next w:val="Normal1"/>
+    <w:basedOn w:val="LOnormal"/>
+    <w:next w:val="LOnormal"/>
     <w:qFormat/>
     <w:pPr>
       <w:keepNext w:val="true"/>
@@ -4817,8 +4911,8 @@
   </w:style>
   <w:style w:type="paragraph" w:styleId="Heading3">
     <w:name w:val="Heading 3"/>
-    <w:basedOn w:val="Normal1"/>
-    <w:next w:val="Normal1"/>
+    <w:basedOn w:val="LOnormal"/>
+    <w:next w:val="LOnormal"/>
     <w:qFormat/>
     <w:pPr>
       <w:keepNext w:val="true"/>
@@ -4834,8 +4928,8 @@
   </w:style>
   <w:style w:type="paragraph" w:styleId="Heading4">
     <w:name w:val="Heading 4"/>
-    <w:basedOn w:val="Normal1"/>
-    <w:next w:val="Normal1"/>
+    <w:basedOn w:val="LOnormal"/>
+    <w:next w:val="LOnormal"/>
     <w:qFormat/>
     <w:pPr>
       <w:keepNext w:val="true"/>
@@ -4850,8 +4944,8 @@
   </w:style>
   <w:style w:type="paragraph" w:styleId="Heading5">
     <w:name w:val="Heading 5"/>
-    <w:basedOn w:val="Normal1"/>
-    <w:next w:val="Normal1"/>
+    <w:basedOn w:val="LOnormal"/>
+    <w:next w:val="LOnormal"/>
     <w:qFormat/>
     <w:pPr>
       <w:keepNext w:val="true"/>
@@ -4866,8 +4960,8 @@
   </w:style>
   <w:style w:type="paragraph" w:styleId="Heading6">
     <w:name w:val="Heading 6"/>
-    <w:basedOn w:val="Normal1"/>
-    <w:next w:val="Normal1"/>
+    <w:basedOn w:val="LOnormal"/>
+    <w:next w:val="LOnormal"/>
     <w:qFormat/>
     <w:pPr>
       <w:keepNext w:val="true"/>
@@ -4947,11 +5041,12 @@
       <w:rFonts w:cs="Lohit Devanagari"/>
     </w:rPr>
   </w:style>
-  <w:style w:type="paragraph" w:styleId="Normal1" w:default="1">
+  <w:style w:type="paragraph" w:styleId="LOnormal" w:default="1">
     <w:name w:val="LO-normal"/>
     <w:qFormat/>
     <w:pPr>
       <w:widowControl/>
+      <w:suppressAutoHyphens w:val="true"/>
       <w:bidi w:val="0"/>
       <w:spacing w:lineRule="auto" w:line="276" w:before="0" w:after="0"/>
       <w:jc w:val="left"/>
@@ -4967,8 +5062,8 @@
   </w:style>
   <w:style w:type="paragraph" w:styleId="Title">
     <w:name w:val="Title"/>
-    <w:basedOn w:val="Normal1"/>
-    <w:next w:val="Normal1"/>
+    <w:basedOn w:val="LOnormal"/>
+    <w:next w:val="LOnormal"/>
     <w:qFormat/>
     <w:pPr>
       <w:keepNext w:val="true"/>
@@ -4982,8 +5077,8 @@
   </w:style>
   <w:style w:type="paragraph" w:styleId="Subtitle">
     <w:name w:val="Subtitle"/>
-    <w:basedOn w:val="Normal1"/>
-    <w:next w:val="Normal1"/>
+    <w:basedOn w:val="LOnormal"/>
+    <w:next w:val="LOnormal"/>
     <w:qFormat/>
     <w:pPr>
       <w:keepNext w:val="true"/>

</xml_diff>